<commit_message>
5 novas especificações de CDU
</commit_message>
<xml_diff>
--- a/Especificações dos casos de uso/Cancelar solicitação de serviço - Luiz Fernando.docx
+++ b/Especificações dos casos de uso/Cancelar solicitação de serviço - Luiz Fernando.docx
@@ -128,21 +128,19 @@
                     <w:rPr>
                       <w:rFonts w:ascii="Times New Roman" w:hAnsi="Times New Roman" w:cs="Times New Roman"/>
                     </w:rPr>
-                    <w:t xml:space="preserve"> o atendente deve estar </w:t>
-                  </w:r>
-                  <w:proofErr w:type="spellStart"/>
-                  <w:r>
-                    <w:rPr>
-                      <w:rFonts w:ascii="Times New Roman" w:hAnsi="Times New Roman" w:cs="Times New Roman"/>
-                    </w:rPr>
-                    <w:t>logado</w:t>
-                  </w:r>
-                  <w:proofErr w:type="spellEnd"/>
-                  <w:r>
-                    <w:rPr>
-                      <w:rFonts w:ascii="Times New Roman" w:hAnsi="Times New Roman" w:cs="Times New Roman"/>
-                    </w:rPr>
-                    <w:t xml:space="preserve"> no sistema e um registro de solicitação de serviço deve estar acontecendo ou ter acontecido.</w:t>
+                    <w:t xml:space="preserve"> o atendente deve estar logado no sistema e </w:t>
+                  </w:r>
+                  <w:r>
+                    <w:rPr>
+                      <w:rFonts w:ascii="Times New Roman" w:hAnsi="Times New Roman" w:cs="Times New Roman"/>
+                    </w:rPr>
+                    <w:t>pelo menos um</w:t>
+                  </w:r>
+                  <w:r>
+                    <w:rPr>
+                      <w:rFonts w:ascii="Times New Roman" w:hAnsi="Times New Roman" w:cs="Times New Roman"/>
+                    </w:rPr>
+                    <w:t xml:space="preserve"> registro de solicitação de serviço deve estar acontecendo ou ter acontecido.</w:t>
                   </w:r>
                 </w:p>
                 <w:p>
@@ -165,7 +163,55 @@
                     <w:rPr>
                       <w:rFonts w:ascii="Times New Roman" w:hAnsi="Times New Roman" w:cs="Times New Roman"/>
                     </w:rPr>
-                    <w:t xml:space="preserve"> o atendente consegue realizar o cancelamento da solicitação de serviço e o sistema não gera nenhuma ordem de serviço referente a essa solicitação cancelada.</w:t>
+                    <w:t xml:space="preserve"> o atendente consegue realizar o cancelam</w:t>
+                  </w:r>
+                  <w:r>
+                    <w:rPr>
+                      <w:rFonts w:ascii="Times New Roman" w:hAnsi="Times New Roman" w:cs="Times New Roman"/>
+                    </w:rPr>
+                    <w:t>ento da solicitação de serviço,</w:t>
+                  </w:r>
+                  <w:r>
+                    <w:rPr>
+                      <w:rFonts w:ascii="Times New Roman" w:hAnsi="Times New Roman" w:cs="Times New Roman"/>
+                    </w:rPr>
+                    <w:t xml:space="preserve"> o sistema </w:t>
+                  </w:r>
+                  <w:r>
+                    <w:rPr>
+                      <w:rFonts w:ascii="Times New Roman" w:hAnsi="Times New Roman" w:cs="Times New Roman"/>
+                    </w:rPr>
+                    <w:t>exclui os dados da solicitação de serviço que tinha sido salvos anteriormente</w:t>
+                  </w:r>
+                  <w:r>
+                    <w:rPr>
+                      <w:rFonts w:ascii="Times New Roman" w:hAnsi="Times New Roman" w:cs="Times New Roman"/>
+                    </w:rPr>
+                    <w:t xml:space="preserve"> </w:t>
+                  </w:r>
+                  <w:r>
+                    <w:rPr>
+                      <w:rFonts w:ascii="Times New Roman" w:hAnsi="Times New Roman" w:cs="Times New Roman"/>
+                    </w:rPr>
+                    <w:t xml:space="preserve">e </w:t>
+                  </w:r>
+                  <w:r>
+                    <w:rPr>
+                      <w:rFonts w:ascii="Times New Roman" w:hAnsi="Times New Roman" w:cs="Times New Roman"/>
+                    </w:rPr>
+                    <w:t xml:space="preserve"> nenhuma ordem de serviço referente a essa solicitação cancelada</w:t>
+                  </w:r>
+                  <w:r>
+                    <w:rPr>
+                      <w:rFonts w:ascii="Times New Roman" w:hAnsi="Times New Roman" w:cs="Times New Roman"/>
+                    </w:rPr>
+                    <w:t xml:space="preserve"> é gerada</w:t>
+                  </w:r>
+                  <w:r>
+                    <w:rPr>
+                      <w:rFonts w:ascii="Times New Roman" w:hAnsi="Times New Roman" w:cs="Times New Roman"/>
+                    </w:rPr>
+                    <w:t>.</w:t>
                   </w:r>
                 </w:p>
                 <w:p>
@@ -261,13 +307,7 @@
                     <w:rPr>
                       <w:rFonts w:ascii="Times New Roman" w:hAnsi="Times New Roman" w:cs="Times New Roman"/>
                     </w:rPr>
-                    <w:t xml:space="preserve">O sistema realiza o cancelamento e </w:t>
-                  </w:r>
-                  <w:r>
-                    <w:rPr>
-                      <w:rFonts w:ascii="Times New Roman" w:hAnsi="Times New Roman" w:cs="Times New Roman"/>
-                    </w:rPr>
-                    <w:t>os dados não são salvos pelo sistema.</w:t>
+                    <w:t>O sistema trata a solicitação de cancelamento de acordo com as normas da empresa.</w:t>
                   </w:r>
                 </w:p>
                 <w:p>
@@ -286,7 +326,13 @@
                     <w:rPr>
                       <w:rFonts w:ascii="Times New Roman" w:hAnsi="Times New Roman" w:cs="Times New Roman"/>
                     </w:rPr>
-                    <w:t>O sistema apresenta o êxito do cancelamento.</w:t>
+                    <w:t xml:space="preserve">O sistema realiza o cancelamento e </w:t>
+                  </w:r>
+                  <w:r>
+                    <w:rPr>
+                      <w:rFonts w:ascii="Times New Roman" w:hAnsi="Times New Roman" w:cs="Times New Roman"/>
+                    </w:rPr>
+                    <w:t>os dados não são salvos pelo sistema.</w:t>
                   </w:r>
                 </w:p>
                 <w:p>
@@ -305,7 +351,126 @@
                     <w:rPr>
                       <w:rFonts w:ascii="Times New Roman" w:hAnsi="Times New Roman" w:cs="Times New Roman"/>
                     </w:rPr>
+                    <w:t>O sistema apresenta o êxito do cancelamento.</w:t>
+                  </w:r>
+                </w:p>
+                <w:p>
+                  <w:pPr>
+                    <w:pStyle w:val="PargrafodaLista"/>
+                    <w:numPr>
+                      <w:ilvl w:val="0"/>
+                      <w:numId w:val="1"/>
+                    </w:numPr>
+                    <w:jc w:val="both"/>
+                    <w:rPr>
+                      <w:rFonts w:ascii="Times New Roman" w:hAnsi="Times New Roman" w:cs="Times New Roman"/>
+                    </w:rPr>
+                  </w:pPr>
+                  <w:r>
+                    <w:rPr>
+                      <w:rFonts w:ascii="Times New Roman" w:hAnsi="Times New Roman" w:cs="Times New Roman"/>
+                    </w:rPr>
                     <w:t>O atendente informa ao cliente que o cancelamento foi realizado com êxito.</w:t>
+                  </w:r>
+                </w:p>
+                <w:p>
+                  <w:pPr>
+                    <w:jc w:val="both"/>
+                    <w:rPr>
+                      <w:rFonts w:ascii="Times New Roman" w:hAnsi="Times New Roman" w:cs="Times New Roman"/>
+                      <w:b/>
+                    </w:rPr>
+                  </w:pPr>
+                  <w:r>
+                    <w:rPr>
+                      <w:rFonts w:ascii="Times New Roman" w:hAnsi="Times New Roman" w:cs="Times New Roman"/>
+                      <w:b/>
+                    </w:rPr>
+                    <w:t xml:space="preserve">Fluxos Alternativos: </w:t>
+                  </w:r>
+                </w:p>
+                <w:p>
+                  <w:pPr>
+                    <w:ind w:left="709"/>
+                    <w:jc w:val="both"/>
+                    <w:rPr>
+                      <w:rFonts w:ascii="Times New Roman" w:hAnsi="Times New Roman" w:cs="Times New Roman"/>
+                    </w:rPr>
+                  </w:pPr>
+                  <w:r>
+                    <w:rPr>
+                      <w:rFonts w:ascii="Times New Roman" w:hAnsi="Times New Roman" w:cs="Times New Roman"/>
+                    </w:rPr>
+                    <w:t>4.a A ordem de serviço já foi gerada.</w:t>
+                  </w:r>
+                </w:p>
+                <w:p>
+                  <w:pPr>
+                    <w:pStyle w:val="PargrafodaLista"/>
+                    <w:numPr>
+                      <w:ilvl w:val="0"/>
+                      <w:numId w:val="5"/>
+                    </w:numPr>
+                    <w:jc w:val="both"/>
+                    <w:rPr>
+                      <w:rFonts w:ascii="Times New Roman" w:hAnsi="Times New Roman" w:cs="Times New Roman"/>
+                    </w:rPr>
+                  </w:pPr>
+                  <w:r>
+                    <w:rPr>
+                      <w:rFonts w:ascii="Times New Roman" w:hAnsi="Times New Roman" w:cs="Times New Roman"/>
+                    </w:rPr>
+                    <w:t xml:space="preserve">O sistema emiti uma mensagem ao </w:t>
+                  </w:r>
+                  <w:r>
+                    <w:rPr>
+                      <w:rFonts w:ascii="Times New Roman" w:hAnsi="Times New Roman" w:cs="Times New Roman"/>
+                    </w:rPr>
+                    <w:t>atendente</w:t>
+                  </w:r>
+                  <w:r>
+                    <w:rPr>
+                      <w:rFonts w:ascii="Times New Roman" w:hAnsi="Times New Roman" w:cs="Times New Roman"/>
+                    </w:rPr>
+                    <w:t xml:space="preserve"> que não é possível cancelar o serviço registrado.</w:t>
+                  </w:r>
+                </w:p>
+                <w:p>
+                  <w:pPr>
+                    <w:pStyle w:val="PargrafodaLista"/>
+                    <w:numPr>
+                      <w:ilvl w:val="0"/>
+                      <w:numId w:val="5"/>
+                    </w:numPr>
+                    <w:jc w:val="both"/>
+                    <w:rPr>
+                      <w:rFonts w:ascii="Times New Roman" w:hAnsi="Times New Roman" w:cs="Times New Roman"/>
+                    </w:rPr>
+                  </w:pPr>
+                  <w:r>
+                    <w:rPr>
+                      <w:rFonts w:ascii="Times New Roman" w:hAnsi="Times New Roman" w:cs="Times New Roman"/>
+                    </w:rPr>
+                    <w:t>O atendente informa ao cliente que não é possível cancelar o serviço registrado.</w:t>
+                  </w:r>
+                </w:p>
+                <w:p>
+                  <w:pPr>
+                    <w:pStyle w:val="PargrafodaLista"/>
+                    <w:numPr>
+                      <w:ilvl w:val="0"/>
+                      <w:numId w:val="5"/>
+                    </w:numPr>
+                    <w:jc w:val="both"/>
+                    <w:rPr>
+                      <w:rFonts w:ascii="Times New Roman" w:hAnsi="Times New Roman" w:cs="Times New Roman"/>
+                    </w:rPr>
+                  </w:pPr>
+                  <w:r>
+                    <w:rPr>
+                      <w:rFonts w:ascii="Times New Roman" w:hAnsi="Times New Roman" w:cs="Times New Roman"/>
+                    </w:rPr>
+                    <w:t>O sistema não apaga nenhum dado do serviço registrado.</w:t>
                   </w:r>
                 </w:p>
                 <w:p>
@@ -509,6 +674,14 @@
         </w:rPr>
         <w:t xml:space="preserve"> Cancelar solicitação de serviço</w:t>
       </w:r>
+      <w:r>
+        <w:rPr>
+          <w:rFonts w:ascii="Times New Roman" w:hAnsi="Times New Roman" w:cs="Times New Roman"/>
+          <w:sz w:val="24"/>
+          <w:szCs w:val="24"/>
+        </w:rPr>
+        <w:t>.</w:t>
+      </w:r>
     </w:p>
     <w:sectPr>
       <w:pgSz w:w="11906" w:h="16838"/>
@@ -808,6 +981,92 @@
     </w:lvl>
   </w:abstractNum>
   <w:abstractNum w:abstractNumId="3">
+    <w:nsid w:val="50E2300F"/>
+    <w:multiLevelType w:val="hybridMultilevel"/>
+    <w:tmpl w:val="B54485AC"/>
+    <w:lvl w:ilvl="0" w:tplc="0416000F">
+      <w:start w:val="1"/>
+      <w:numFmt w:val="decimal"/>
+      <w:lvlText w:val="%1."/>
+      <w:lvlJc w:val="left"/>
+      <w:pPr>
+        <w:ind w:left="1429" w:hanging="360"/>
+      </w:pPr>
+    </w:lvl>
+    <w:lvl w:ilvl="1" w:tplc="04160019" w:tentative="1">
+      <w:start w:val="1"/>
+      <w:numFmt w:val="lowerLetter"/>
+      <w:lvlText w:val="%2."/>
+      <w:lvlJc w:val="left"/>
+      <w:pPr>
+        <w:ind w:left="2149" w:hanging="360"/>
+      </w:pPr>
+    </w:lvl>
+    <w:lvl w:ilvl="2" w:tplc="0416001B" w:tentative="1">
+      <w:start w:val="1"/>
+      <w:numFmt w:val="lowerRoman"/>
+      <w:lvlText w:val="%3."/>
+      <w:lvlJc w:val="right"/>
+      <w:pPr>
+        <w:ind w:left="2869" w:hanging="180"/>
+      </w:pPr>
+    </w:lvl>
+    <w:lvl w:ilvl="3" w:tplc="0416000F" w:tentative="1">
+      <w:start w:val="1"/>
+      <w:numFmt w:val="decimal"/>
+      <w:lvlText w:val="%4."/>
+      <w:lvlJc w:val="left"/>
+      <w:pPr>
+        <w:ind w:left="3589" w:hanging="360"/>
+      </w:pPr>
+    </w:lvl>
+    <w:lvl w:ilvl="4" w:tplc="04160019" w:tentative="1">
+      <w:start w:val="1"/>
+      <w:numFmt w:val="lowerLetter"/>
+      <w:lvlText w:val="%5."/>
+      <w:lvlJc w:val="left"/>
+      <w:pPr>
+        <w:ind w:left="4309" w:hanging="360"/>
+      </w:pPr>
+    </w:lvl>
+    <w:lvl w:ilvl="5" w:tplc="0416001B" w:tentative="1">
+      <w:start w:val="1"/>
+      <w:numFmt w:val="lowerRoman"/>
+      <w:lvlText w:val="%6."/>
+      <w:lvlJc w:val="right"/>
+      <w:pPr>
+        <w:ind w:left="5029" w:hanging="180"/>
+      </w:pPr>
+    </w:lvl>
+    <w:lvl w:ilvl="6" w:tplc="0416000F" w:tentative="1">
+      <w:start w:val="1"/>
+      <w:numFmt w:val="decimal"/>
+      <w:lvlText w:val="%7."/>
+      <w:lvlJc w:val="left"/>
+      <w:pPr>
+        <w:ind w:left="5749" w:hanging="360"/>
+      </w:pPr>
+    </w:lvl>
+    <w:lvl w:ilvl="7" w:tplc="04160019" w:tentative="1">
+      <w:start w:val="1"/>
+      <w:numFmt w:val="lowerLetter"/>
+      <w:lvlText w:val="%8."/>
+      <w:lvlJc w:val="left"/>
+      <w:pPr>
+        <w:ind w:left="6469" w:hanging="360"/>
+      </w:pPr>
+    </w:lvl>
+    <w:lvl w:ilvl="8" w:tplc="0416001B" w:tentative="1">
+      <w:start w:val="1"/>
+      <w:numFmt w:val="lowerRoman"/>
+      <w:lvlText w:val="%9."/>
+      <w:lvlJc w:val="right"/>
+      <w:pPr>
+        <w:ind w:left="7189" w:hanging="180"/>
+      </w:pPr>
+    </w:lvl>
+  </w:abstractNum>
+  <w:abstractNum w:abstractNumId="4">
     <w:nsid w:val="61B817C5"/>
     <w:multiLevelType w:val="hybridMultilevel"/>
     <w:tmpl w:val="0E0644C4"/>
@@ -930,6 +1189,9 @@
     <w:abstractNumId w:val="0"/>
   </w:num>
   <w:num w:numId="4">
+    <w:abstractNumId w:val="4"/>
+  </w:num>
+  <w:num w:numId="5">
     <w:abstractNumId w:val="3"/>
   </w:num>
 </w:numbering>

</xml_diff>